<commit_message>
Added Theme in GDD
</commit_message>
<xml_diff>
--- a/Hook Line and Slinger GDD.docx
+++ b/Hook Line and Slinger GDD.docx
@@ -713,6 +713,87 @@
           <w:u w:val="single"/>
         </w:rPr>
         <w:t>Theme</w:t>
+      </w:r>
+    </w:p>
+    <w:p>
+      <w:r>
+        <w:t>As shown by the title, this is a game primarily about catching fish. In order to catch these different kinds of fish, we will need bait, which be our different kinds of ammunition for the shooting mechanic. Each kind of bait will have a unique trajectory, a unique damage or status-related effect, and will be more effective against a specific kind of fish.</w:t>
+      </w:r>
+    </w:p>
+    <w:p>
+      <w:r>
+        <w:t>For example, the worms is type of bait that you can collect. When fired, it will oscillate along its firing path and does more damage to fish like carp and trout.</w:t>
+      </w:r>
+      <w:r>
+        <w:t xml:space="preserve"> A burrowing mechanic for the worm may be added in the future.</w:t>
+      </w:r>
+    </w:p>
+    <w:p>
+      <w:r>
+        <w:t xml:space="preserve">There will be </w:t>
+      </w:r>
+      <w:r>
+        <w:t>three</w:t>
+      </w:r>
+      <w:r>
+        <w:t xml:space="preserve"> main types of bait that the player can use</w:t>
+      </w:r>
+      <w:r>
+        <w:t xml:space="preserve">. Live bait is mostly smaller animals, such as worms and shrimp, that can be found within the environment. Cut bait is parts of fish and squid and can be found by defeating certain fish, most likely </w:t>
+      </w:r>
+      <w:r>
+        <w:t xml:space="preserve">the boss enemies at the end of each level. </w:t>
+      </w:r>
+    </w:p>
+    <w:p>
+      <w:r>
+        <w:t xml:space="preserve">Finally, artificial bait will be various kinds of </w:t>
+      </w:r>
+      <w:r>
+        <w:t xml:space="preserve">hard and </w:t>
+      </w:r>
+      <w:r>
+        <w:t>soft plastics</w:t>
+      </w:r>
+      <w:r>
+        <w:t xml:space="preserve"> and other pieces of rubbish that may have been thrown away</w:t>
+      </w:r>
+      <w:r>
+        <w:t>. In order for the player to obtain these kinds of bait, they obtain fragments of each kind from defeating the fish scattered in each level. This is both to provide a unique way of obtaining ammunition sperate to the other kinds of bait, but also to show that pollution</w:t>
+      </w:r>
+      <w:r>
+        <w:t xml:space="preserve"> is</w:t>
+      </w:r>
+      <w:r>
+        <w:t xml:space="preserve"> harming the sea life</w:t>
+      </w:r>
+      <w:r>
+        <w:t>. C</w:t>
+      </w:r>
+      <w:r>
+        <w:t xml:space="preserve">rafting the </w:t>
+      </w:r>
+      <w:r>
+        <w:t>new bait will be a mechanical way of teaching younger audiences the benefits or recycling and its ease.</w:t>
+      </w:r>
+    </w:p>
+    <w:p>
+      <w:r>
+        <w:t>Further research will be required for an in-depth understanding of the different bait available and their effectiveness for certain fish.</w:t>
+      </w:r>
+    </w:p>
+    <w:p>
+      <w:pPr>
+        <w:pStyle w:val="Heading3"/>
+        <w:rPr>
+          <w:u w:val="single"/>
+        </w:rPr>
+      </w:pPr>
+      <w:r>
+        <w:rPr>
+          <w:u w:val="single"/>
+        </w:rPr>
+        <w:t>Primary Mechanics</w:t>
       </w:r>
     </w:p>
     <w:p/>

</xml_diff>

<commit_message>
Small changes to movement and GDD update
</commit_message>
<xml_diff>
--- a/Hook Line and Slinger GDD.docx
+++ b/Hook Line and Slinger GDD.docx
@@ -858,17 +858,6 @@
     <w:p>
       <w:r>
         <w:lastRenderedPageBreak/>
-        <w:t xml:space="preserve">There will be a few diverging paths during exploration, but these will only exist to give the player items like new types of bait and maybe some collectibles. Other than the few hidden passages that will appear in each level, the levels will mostly be linear stages with larger areas that </w:t>
-      </w:r>
-      <w:r>
-        <w:t>hold</w:t>
-      </w:r>
-      <w:r>
-        <w:t xml:space="preserve"> enemies and smaller corridors with difficult platforming challenges and swinging puzzles that connect the larger areas together.</w:t>
-      </w:r>
-    </w:p>
-    <w:p>
-      <w:r>
         <w:t>The boss at the end of each level will be similar to other enemies, but with a significantly larger health pool, more attacks for the player to avoid, and an arena that is made to compliment the boss’ attacks and a specific piece of the player’s movement kit. For example, there could be a boss that focuses on shooting a beam at the player, and they will have to hide behind walls by successfully wall jumping during the duration of the beam.</w:t>
       </w:r>
     </w:p>
@@ -886,6 +875,73 @@
         <w:t>Secondary Mechanics</w:t>
       </w:r>
     </w:p>
+    <w:p>
+      <w:r>
+        <w:t>Because the artificial bait are created from multiple parts, there will need to be either an inventory or crafting system.</w:t>
+      </w:r>
+      <w:r>
+        <w:t xml:space="preserve"> This inventory will contain any crafting materials collected, a list of the different kinds of bait collected with the bait currently equipped highlighted.</w:t>
+      </w:r>
+      <w:r>
+        <w:t xml:space="preserve"> In addition to enemies dropping parts for artificial bait, they will also have a chance of dropping health pickups (indicated by a heart symbol) that can heal the player character for a fixed amount of health. This will to make each level easier as the player would not have a way to restore any damage taken otherwise.</w:t>
+      </w:r>
+    </w:p>
+    <w:p>
+      <w:r>
+        <w:t>There will be a few diverging paths during exploration, but these will only exist to give the player items like new types of bait and maybe some collectibles. Other than the few hidden passages that will appear in each level, the levels will mostly be linear stages with larger areas that hold enemies and smaller corridors with difficult platforming challenges and swinging puzzles that connect the larger areas together.</w:t>
+      </w:r>
+    </w:p>
+    <w:p>
+      <w:pPr>
+        <w:pStyle w:val="Heading3"/>
+        <w:rPr>
+          <w:u w:val="single"/>
+        </w:rPr>
+      </w:pPr>
+      <w:r>
+        <w:rPr>
+          <w:u w:val="single"/>
+        </w:rPr>
+        <w:t>Tertiary Mechanics</w:t>
+      </w:r>
+    </w:p>
+    <w:p>
+      <w:r>
+        <w:t xml:space="preserve">At the checkpoints that will appear during each level, the player has the ability to </w:t>
+      </w:r>
+      <w:r>
+        <w:t>craft new artificial bait</w:t>
+      </w:r>
+      <w:r>
+        <w:t xml:space="preserve"> and change their equipped bait to prepare for the next enemies in the game. The player can only change their equipped bait at a checkpoint to avoid </w:t>
+      </w:r>
+      <w:r>
+        <w:t>players freely changing their weapon before each enemy encounter and to force the player to actively think about which bait is needed in advance.</w:t>
+      </w:r>
+    </w:p>
+    <w:p>
+      <w:r>
+        <w:t xml:space="preserve">Whenever the player reaches and interacts with a checkpoint, they will be healed to full health but will additionally respawn all enemies except the bosses. This is to </w:t>
+      </w:r>
+      <w:r>
+        <w:t>provide more of a challenge while providing a solution for players exploiting the full heal, as they will have to reengage the enemies previously defeated instead of defeating an enemy, healing at a checkpoint and repeating until all of the enemies are defeated.</w:t>
+      </w:r>
+    </w:p>
+    <w:p>
+      <w:pPr>
+        <w:pStyle w:val="Heading3"/>
+        <w:rPr>
+          <w:u w:val="single"/>
+        </w:rPr>
+      </w:pPr>
+      <w:r>
+        <w:rPr>
+          <w:u w:val="single"/>
+        </w:rPr>
+        <w:t>Combat</w:t>
+      </w:r>
+    </w:p>
+    <w:p/>
     <w:p/>
     <w:sectPr>
       <w:pgSz w:w="11906" w:h="16838"/>

</xml_diff>